<commit_message>
Editando template Plano de V&V
</commit_message>
<xml_diff>
--- a/Artefatos de Documentação/Templates/Plano de Verificação e Validação.docx
+++ b/Artefatos de Documentação/Templates/Plano de Verificação e Validação.docx
@@ -476,7 +476,6 @@
               </w:rPr>
               <w:t>&lt;</w:t>
             </w:r>
-            <w:proofErr w:type="spellStart"/>
             <w:proofErr w:type="gramStart"/>
             <w:r>
               <w:rPr>
@@ -486,7 +485,6 @@
               </w:rPr>
               <w:t>dd</w:t>
             </w:r>
-            <w:proofErr w:type="spellEnd"/>
             <w:proofErr w:type="gramEnd"/>
             <w:r>
               <w:rPr>
@@ -1713,8 +1711,6 @@
           </w:rPr>
           <w:t>4.1.2 Independência Gerencial</w:t>
         </w:r>
-        <w:bookmarkStart w:id="0" w:name="_GoBack"/>
-        <w:bookmarkEnd w:id="0"/>
         <w:r>
           <w:rPr>
             <w:noProof/>
@@ -2517,30 +2513,30 @@
           <w:rFonts w:eastAsia="Arial"/>
         </w:rPr>
       </w:pPr>
-      <w:bookmarkStart w:id="1" w:name="h.s4iqsedt7fe7" w:colFirst="0" w:colLast="0"/>
-      <w:bookmarkStart w:id="2" w:name="h.i0wneystaz5d" w:colFirst="0" w:colLast="0"/>
-      <w:bookmarkStart w:id="3" w:name="h.sg9f8k23pq1v" w:colFirst="0" w:colLast="0"/>
-      <w:bookmarkStart w:id="4" w:name="h.hhtd8oamg935" w:colFirst="0" w:colLast="0"/>
-      <w:bookmarkStart w:id="5" w:name="h.vesq0xf7caxn" w:colFirst="0" w:colLast="0"/>
-      <w:bookmarkStart w:id="6" w:name="h.aa53q8lpr6ps" w:colFirst="0" w:colLast="0"/>
-      <w:bookmarkStart w:id="7" w:name="h.yw0uyjhxqc5u" w:colFirst="0" w:colLast="0"/>
-      <w:bookmarkStart w:id="8" w:name="_Toc417991399"/>
-      <w:bookmarkStart w:id="9" w:name="_Toc418001214"/>
+      <w:bookmarkStart w:id="0" w:name="h.s4iqsedt7fe7" w:colFirst="0" w:colLast="0"/>
+      <w:bookmarkStart w:id="1" w:name="h.i0wneystaz5d" w:colFirst="0" w:colLast="0"/>
+      <w:bookmarkStart w:id="2" w:name="h.sg9f8k23pq1v" w:colFirst="0" w:colLast="0"/>
+      <w:bookmarkStart w:id="3" w:name="h.hhtd8oamg935" w:colFirst="0" w:colLast="0"/>
+      <w:bookmarkStart w:id="4" w:name="h.vesq0xf7caxn" w:colFirst="0" w:colLast="0"/>
+      <w:bookmarkStart w:id="5" w:name="h.aa53q8lpr6ps" w:colFirst="0" w:colLast="0"/>
+      <w:bookmarkStart w:id="6" w:name="h.yw0uyjhxqc5u" w:colFirst="0" w:colLast="0"/>
+      <w:bookmarkStart w:id="7" w:name="_Toc417991399"/>
+      <w:bookmarkStart w:id="8" w:name="_Toc418001214"/>
+      <w:bookmarkEnd w:id="0"/>
       <w:bookmarkEnd w:id="1"/>
       <w:bookmarkEnd w:id="2"/>
       <w:bookmarkEnd w:id="3"/>
       <w:bookmarkEnd w:id="4"/>
       <w:bookmarkEnd w:id="5"/>
       <w:bookmarkEnd w:id="6"/>
+      <w:r>
+        <w:rPr>
+          <w:rFonts w:eastAsia="Arial"/>
+        </w:rPr>
+        <w:t>Propósito</w:t>
+      </w:r>
       <w:bookmarkEnd w:id="7"/>
-      <w:r>
-        <w:rPr>
-          <w:rFonts w:eastAsia="Arial"/>
-        </w:rPr>
-        <w:t>Propósito</w:t>
-      </w:r>
       <w:bookmarkEnd w:id="8"/>
-      <w:bookmarkEnd w:id="9"/>
     </w:p>
     <w:p/>
     <w:p>
@@ -2612,28 +2608,33 @@
       <w:pPr>
         <w:pStyle w:val="Ttulo2"/>
       </w:pPr>
-      <w:bookmarkStart w:id="10" w:name="h.xmwk6zy1tklr" w:colFirst="0" w:colLast="0"/>
-      <w:bookmarkStart w:id="11" w:name="h.jdzhmfwsby9m" w:colFirst="0" w:colLast="0"/>
-      <w:bookmarkStart w:id="12" w:name="h.qhjqilne6t7h" w:colFirst="0" w:colLast="0"/>
-      <w:bookmarkStart w:id="13" w:name="h.9pq832rdcidf" w:colFirst="0" w:colLast="0"/>
-      <w:bookmarkStart w:id="14" w:name="h.27klxp5d0tw3" w:colFirst="0" w:colLast="0"/>
+      <w:bookmarkStart w:id="9" w:name="h.xmwk6zy1tklr" w:colFirst="0" w:colLast="0"/>
+      <w:bookmarkStart w:id="10" w:name="h.jdzhmfwsby9m" w:colFirst="0" w:colLast="0"/>
+      <w:bookmarkStart w:id="11" w:name="h.qhjqilne6t7h" w:colFirst="0" w:colLast="0"/>
+      <w:bookmarkStart w:id="12" w:name="h.9pq832rdcidf" w:colFirst="0" w:colLast="0"/>
+      <w:bookmarkStart w:id="13" w:name="h.27klxp5d0tw3" w:colFirst="0" w:colLast="0"/>
+      <w:bookmarkStart w:id="14" w:name="_Toc418001215"/>
       <w:bookmarkStart w:id="15" w:name="_Toc417991404"/>
-      <w:bookmarkStart w:id="16" w:name="_Toc418001215"/>
+      <w:bookmarkEnd w:id="9"/>
       <w:bookmarkEnd w:id="10"/>
       <w:bookmarkEnd w:id="11"/>
       <w:bookmarkEnd w:id="12"/>
       <w:bookmarkEnd w:id="13"/>
+      <w:r>
+        <w:t>2. Documentos Referenciados</w:t>
+      </w:r>
       <w:bookmarkEnd w:id="14"/>
-      <w:r>
-        <w:t>2. Documentos Referenciados</w:t>
-      </w:r>
-      <w:bookmarkEnd w:id="16"/>
     </w:p>
     <w:p/>
     <w:p>
       <w:pPr>
         <w:ind w:firstLine="708"/>
         <w:jc w:val="both"/>
+        <w:rPr>
+          <w:color w:val="00B050"/>
+          <w:sz w:val="22"/>
+          <w:szCs w:val="22"/>
+        </w:rPr>
       </w:pPr>
       <w:r>
         <w:rPr>
@@ -2730,6 +2731,27 @@
           <w:szCs w:val="22"/>
         </w:rPr>
         <w:t>&gt;</w:t>
+      </w:r>
+    </w:p>
+    <w:p>
+      <w:pPr>
+        <w:pStyle w:val="Recuodecorpodetexto"/>
+      </w:pPr>
+      <w:r>
+        <w:lastRenderedPageBreak/>
+        <w:t xml:space="preserve">Este documento tem </w:t>
+      </w:r>
+      <w:r>
+        <w:t xml:space="preserve">como </w:t>
+      </w:r>
+      <w:r>
+        <w:t>referência</w:t>
+      </w:r>
+      <w:r>
+        <w:t xml:space="preserve"> a norma IEEE 1012:2004 e o MPS-BR nível D nas suas subseções de Verificação e Validação </w:t>
+      </w:r>
+      <w:r>
+        <w:t xml:space="preserve"> </w:t>
       </w:r>
     </w:p>
     <w:p/>
@@ -2741,7 +2763,7 @@
           <w:rFonts w:eastAsia="Arial"/>
         </w:rPr>
       </w:pPr>
-      <w:bookmarkStart w:id="17" w:name="_Toc418001216"/>
+      <w:bookmarkStart w:id="16" w:name="_Toc418001216"/>
       <w:r>
         <w:rPr>
           <w:rFonts w:eastAsia="Arial"/>
@@ -2754,7 +2776,7 @@
         </w:rPr>
         <w:t xml:space="preserve"> Definições</w:t>
       </w:r>
-      <w:bookmarkEnd w:id="17"/>
+      <w:bookmarkEnd w:id="16"/>
     </w:p>
     <w:p>
       <w:pPr>
@@ -3062,8 +3084,8 @@
           <w:rFonts w:eastAsia="Arial"/>
         </w:rPr>
       </w:pPr>
+      <w:bookmarkStart w:id="17" w:name="_Toc418001217"/>
       <w:bookmarkStart w:id="18" w:name="_Toc417991402"/>
-      <w:bookmarkStart w:id="19" w:name="_Toc418001217"/>
       <w:r>
         <w:rPr>
           <w:rFonts w:eastAsia="Arial"/>
@@ -3088,7 +3110,7 @@
         </w:rPr>
         <w:t>Abreviações</w:t>
       </w:r>
-      <w:bookmarkEnd w:id="19"/>
+      <w:bookmarkEnd w:id="17"/>
     </w:p>
     <w:p>
       <w:pPr>
@@ -3155,18 +3177,18 @@
     <w:tbl>
       <w:tblPr>
         <w:tblStyle w:val="ListaClara-nfase3"/>
-        <w:tblW w:w="6154" w:type="dxa"/>
+        <w:tblW w:w="6255" w:type="dxa"/>
         <w:jc w:val="center"/>
         <w:tblLook w:val="0620" w:firstRow="1" w:lastRow="0" w:firstColumn="0" w:lastColumn="0" w:noHBand="1" w:noVBand="1"/>
       </w:tblPr>
       <w:tblGrid>
-        <w:gridCol w:w="974"/>
-        <w:gridCol w:w="5180"/>
+        <w:gridCol w:w="1452"/>
+        <w:gridCol w:w="4803"/>
       </w:tblGrid>
       <w:tr>
         <w:trPr>
           <w:cnfStyle w:val="100000000000" w:firstRow="1" w:lastRow="0" w:firstColumn="0" w:lastColumn="0" w:oddVBand="0" w:evenVBand="0" w:oddHBand="0" w:evenHBand="0" w:firstRowFirstColumn="0" w:firstRowLastColumn="0" w:lastRowFirstColumn="0" w:lastRowLastColumn="0"/>
-          <w:trHeight w:val="334"/>
+          <w:trHeight w:val="422"/>
           <w:jc w:val="center"/>
         </w:trPr>
         <w:tc>
@@ -3187,7 +3209,7 @@
                 <w:sz w:val="22"/>
                 <w:szCs w:val="22"/>
               </w:rPr>
-              <w:t>ITEM</w:t>
+              <w:t>Abreviação</w:t>
             </w:r>
           </w:p>
         </w:tc>
@@ -3209,14 +3231,14 @@
                 <w:sz w:val="22"/>
                 <w:szCs w:val="22"/>
               </w:rPr>
-              <w:t>NECESSÁRIO</w:t>
+              <w:t>Significado</w:t>
             </w:r>
           </w:p>
         </w:tc>
       </w:tr>
       <w:tr>
         <w:trPr>
-          <w:trHeight w:val="313"/>
+          <w:trHeight w:val="396"/>
           <w:jc w:val="center"/>
         </w:trPr>
         <w:tc>
@@ -3266,7 +3288,7 @@
       </w:tr>
       <w:tr>
         <w:trPr>
-          <w:trHeight w:val="334"/>
+          <w:trHeight w:val="422"/>
           <w:jc w:val="center"/>
         </w:trPr>
         <w:tc>
@@ -3314,6 +3336,56 @@
           </w:p>
         </w:tc>
       </w:tr>
+      <w:tr>
+        <w:trPr>
+          <w:trHeight w:val="422"/>
+          <w:jc w:val="center"/>
+        </w:trPr>
+        <w:tc>
+          <w:tcPr>
+            <w:tcW w:w="0" w:type="auto"/>
+            <w:vAlign w:val="center"/>
+          </w:tcPr>
+          <w:p>
+            <w:pPr>
+              <w:jc w:val="center"/>
+              <w:rPr>
+                <w:sz w:val="22"/>
+                <w:szCs w:val="22"/>
+              </w:rPr>
+            </w:pPr>
+            <w:r>
+              <w:rPr>
+                <w:sz w:val="22"/>
+                <w:szCs w:val="22"/>
+              </w:rPr>
+              <w:t>CT</w:t>
+            </w:r>
+          </w:p>
+        </w:tc>
+        <w:tc>
+          <w:tcPr>
+            <w:tcW w:w="0" w:type="auto"/>
+            <w:vAlign w:val="center"/>
+          </w:tcPr>
+          <w:p>
+            <w:pPr>
+              <w:jc w:val="center"/>
+              <w:rPr>
+                <w:sz w:val="22"/>
+                <w:szCs w:val="22"/>
+              </w:rPr>
+            </w:pPr>
+            <w:r>
+              <w:rPr>
+                <w:sz w:val="22"/>
+                <w:szCs w:val="22"/>
+              </w:rPr>
+              <w:t>Caso de Teste</w:t>
+            </w:r>
+          </w:p>
+        </w:tc>
+      </w:tr>
     </w:tbl>
     <w:p>
       <w:pPr>
@@ -3330,11 +3402,11 @@
         <w:pStyle w:val="Ttulo3"/>
         <w:ind w:firstLine="708"/>
       </w:pPr>
-      <w:bookmarkStart w:id="20" w:name="_Toc418001218"/>
+      <w:bookmarkStart w:id="19" w:name="_Toc418001218"/>
       <w:r>
         <w:t>3.2 Critério de Classificação de Anomalia</w:t>
       </w:r>
-      <w:bookmarkEnd w:id="20"/>
+      <w:bookmarkEnd w:id="19"/>
     </w:p>
     <w:p/>
     <w:p>
@@ -3389,7 +3461,7 @@
           <w:rFonts w:eastAsia="Arial"/>
         </w:rPr>
       </w:pPr>
-      <w:bookmarkStart w:id="21" w:name="_Toc418001219"/>
+      <w:bookmarkStart w:id="20" w:name="_Toc418001219"/>
       <w:bookmarkEnd w:id="18"/>
       <w:r>
         <w:rPr>
@@ -3410,7 +3482,7 @@
         </w:rPr>
         <w:t xml:space="preserve"> de V&amp;V</w:t>
       </w:r>
-      <w:bookmarkEnd w:id="21"/>
+      <w:bookmarkEnd w:id="20"/>
     </w:p>
     <w:p>
       <w:pPr>
@@ -3477,24 +3549,25 @@
           <w:rFonts w:eastAsia="Arial"/>
         </w:rPr>
       </w:pPr>
-      <w:bookmarkStart w:id="22" w:name="h.s0wizci24w3e" w:colFirst="0" w:colLast="0"/>
+      <w:bookmarkStart w:id="21" w:name="h.s0wizci24w3e" w:colFirst="0" w:colLast="0"/>
+      <w:bookmarkEnd w:id="21"/>
+      <w:r>
+        <w:rPr>
+          <w:rFonts w:eastAsia="Arial"/>
+        </w:rPr>
+        <w:lastRenderedPageBreak/>
+        <w:tab/>
+      </w:r>
+      <w:bookmarkStart w:id="22" w:name="_Toc417991405"/>
+      <w:bookmarkStart w:id="23" w:name="_Toc418001220"/>
+      <w:r>
+        <w:rPr>
+          <w:rFonts w:eastAsia="Arial"/>
+        </w:rPr>
+        <w:t>4.1 Organização</w:t>
+      </w:r>
       <w:bookmarkEnd w:id="22"/>
-      <w:r>
-        <w:rPr>
-          <w:rFonts w:eastAsia="Arial"/>
-        </w:rPr>
-        <w:tab/>
-      </w:r>
-      <w:bookmarkStart w:id="23" w:name="_Toc417991405"/>
-      <w:bookmarkStart w:id="24" w:name="_Toc418001220"/>
-      <w:r>
-        <w:rPr>
-          <w:rFonts w:eastAsia="Arial"/>
-        </w:rPr>
-        <w:t>4.1 Organização</w:t>
-      </w:r>
       <w:bookmarkEnd w:id="23"/>
-      <w:bookmarkEnd w:id="24"/>
     </w:p>
     <w:p/>
     <w:p>
@@ -3587,17 +3660,7 @@
           <w:sz w:val="22"/>
           <w:szCs w:val="22"/>
         </w:rPr>
-        <w:t xml:space="preserve"> a forma de independência de V &amp; V (segundo o tópico C.4 do anexo C prescrito na norma IEEE </w:t>
-      </w:r>
-      <w:r>
-        <w:rPr>
-          <w:rFonts w:eastAsia="Arial"/>
-          <w:color w:val="00B050"/>
-          <w:sz w:val="22"/>
-          <w:szCs w:val="22"/>
-        </w:rPr>
-        <w:lastRenderedPageBreak/>
-        <w:t>1012:2004),</w:t>
+        <w:t xml:space="preserve"> a forma de independência de V &amp; V (segundo o tópico C.4 do anexo C prescrito na norma IEEE 1012:2004),</w:t>
       </w:r>
       <w:r>
         <w:rPr>
@@ -3650,13 +3713,13 @@
         <w:pStyle w:val="Ttulo4"/>
         <w:ind w:left="708" w:firstLine="708"/>
       </w:pPr>
-      <w:bookmarkStart w:id="25" w:name="h.mom4dpkpn5rj" w:colFirst="0" w:colLast="0"/>
-      <w:bookmarkStart w:id="26" w:name="_Toc418001221"/>
+      <w:bookmarkStart w:id="24" w:name="h.mom4dpkpn5rj" w:colFirst="0" w:colLast="0"/>
+      <w:bookmarkStart w:id="25" w:name="_Toc418001221"/>
+      <w:bookmarkEnd w:id="24"/>
+      <w:r>
+        <w:t>4.1.1 Independência Técnica</w:t>
+      </w:r>
       <w:bookmarkEnd w:id="25"/>
-      <w:r>
-        <w:t>4.1.1 Independência Técnica</w:t>
-      </w:r>
-      <w:bookmarkEnd w:id="26"/>
     </w:p>
     <w:p/>
     <w:p>
@@ -3726,11 +3789,11 @@
         <w:pStyle w:val="Ttulo4"/>
         <w:ind w:left="708" w:firstLine="708"/>
       </w:pPr>
-      <w:bookmarkStart w:id="27" w:name="_Toc418001222"/>
+      <w:bookmarkStart w:id="26" w:name="_Toc418001222"/>
       <w:r>
         <w:t>4.1.2 Independência Gerencial</w:t>
       </w:r>
-      <w:bookmarkEnd w:id="27"/>
+      <w:bookmarkEnd w:id="26"/>
     </w:p>
     <w:p/>
     <w:p>
@@ -3840,110 +3903,624 @@
         <w:pStyle w:val="Ttulo4"/>
         <w:ind w:left="708" w:firstLine="708"/>
       </w:pPr>
-      <w:bookmarkStart w:id="28" w:name="_Toc418001223"/>
+      <w:bookmarkStart w:id="27" w:name="_Toc418001223"/>
       <w:r>
         <w:t>4.1.3 Independência Financeira</w:t>
       </w:r>
+      <w:bookmarkEnd w:id="27"/>
+    </w:p>
+    <w:p/>
+    <w:p>
+      <w:pPr>
+        <w:ind w:left="1416"/>
+        <w:rPr>
+          <w:color w:val="00B050"/>
+          <w:sz w:val="22"/>
+          <w:szCs w:val="22"/>
+        </w:rPr>
+      </w:pPr>
+      <w:r>
+        <w:tab/>
+      </w:r>
+      <w:r>
+        <w:rPr>
+          <w:color w:val="00B050"/>
+          <w:sz w:val="22"/>
+          <w:szCs w:val="22"/>
+        </w:rPr>
+        <w:t xml:space="preserve">&lt;. </w:t>
+      </w:r>
+      <w:r>
+        <w:rPr>
+          <w:color w:val="00B050"/>
+          <w:sz w:val="22"/>
+          <w:szCs w:val="22"/>
+        </w:rPr>
+        <w:t>Isso exige que o controle do orçamento IV &amp; V recaia sobre uma organização independente do desenvolvimento organização. Esta independência evita situações em que o esforço de IV &amp; V não pode completar a sua análise ou testar ou entregar resultados em tempo útil, porque os recursos foram desviados ou adverso pressões financeiras o</w:t>
+      </w:r>
+      <w:r>
+        <w:rPr>
+          <w:color w:val="00B050"/>
+          <w:sz w:val="22"/>
+          <w:szCs w:val="22"/>
+        </w:rPr>
+        <w:t>u influências ter sido exercida</w:t>
+      </w:r>
+      <w:r>
+        <w:rPr>
+          <w:color w:val="00B050"/>
+          <w:sz w:val="22"/>
+          <w:szCs w:val="22"/>
+        </w:rPr>
+        <w:t>.</w:t>
+      </w:r>
+      <w:r>
+        <w:rPr>
+          <w:color w:val="00B050"/>
+          <w:sz w:val="22"/>
+          <w:szCs w:val="22"/>
+        </w:rPr>
+        <w:t xml:space="preserve"> Esta seção descreve como esta característica será contemplada.</w:t>
+      </w:r>
+      <w:r>
+        <w:rPr>
+          <w:color w:val="00B050"/>
+          <w:sz w:val="22"/>
+          <w:szCs w:val="22"/>
+        </w:rPr>
+        <w:t xml:space="preserve"> </w:t>
+      </w:r>
+      <w:r>
+        <w:rPr>
+          <w:color w:val="00B050"/>
+          <w:sz w:val="22"/>
+          <w:szCs w:val="22"/>
+        </w:rPr>
+        <w:t>&gt;</w:t>
+      </w:r>
+      <w:r>
+        <w:rPr>
+          <w:color w:val="00B050"/>
+          <w:sz w:val="22"/>
+          <w:szCs w:val="22"/>
+        </w:rPr>
+        <w:t xml:space="preserve"> [IGOR: FORMATAÇÃO DO TEMPLATE EM 28/04 ÀS 16:20 TERMINOU AQUI. ]</w:t>
+      </w:r>
+    </w:p>
+    <w:p>
+      <w:pPr>
+        <w:ind w:left="1416"/>
+        <w:rPr>
+          <w:color w:val="00B050"/>
+          <w:sz w:val="22"/>
+          <w:szCs w:val="22"/>
+        </w:rPr>
+      </w:pPr>
+    </w:p>
+    <w:p>
+      <w:pPr>
+        <w:ind w:left="1416"/>
+        <w:rPr>
+          <w:color w:val="00B050"/>
+          <w:sz w:val="22"/>
+          <w:szCs w:val="22"/>
+        </w:rPr>
+      </w:pPr>
+    </w:p>
+    <w:p>
+      <w:pPr>
+        <w:ind w:left="709"/>
+        <w:rPr>
+          <w:b/>
+          <w:color w:val="auto"/>
+          <w:sz w:val="28"/>
+          <w:szCs w:val="28"/>
+        </w:rPr>
+      </w:pPr>
+      <w:r>
+        <w:rPr>
+          <w:b/>
+          <w:color w:val="auto"/>
+          <w:sz w:val="28"/>
+          <w:szCs w:val="28"/>
+        </w:rPr>
+        <w:t xml:space="preserve">4.2 </w:t>
+      </w:r>
+      <w:r>
+        <w:rPr>
+          <w:b/>
+          <w:color w:val="auto"/>
+          <w:sz w:val="28"/>
+          <w:szCs w:val="28"/>
+        </w:rPr>
+        <w:t>Cronograma</w:t>
+      </w:r>
+      <w:r>
+        <w:rPr>
+          <w:b/>
+          <w:color w:val="auto"/>
+          <w:sz w:val="28"/>
+          <w:szCs w:val="28"/>
+        </w:rPr>
+        <w:t xml:space="preserve"> Geral</w:t>
+      </w:r>
+    </w:p>
+    <w:p>
+      <w:pPr>
+        <w:ind w:left="709"/>
+        <w:rPr>
+          <w:color w:val="00B050"/>
+          <w:sz w:val="22"/>
+          <w:szCs w:val="22"/>
+        </w:rPr>
+      </w:pPr>
+      <w:r>
+        <w:rPr>
+          <w:b/>
+          <w:color w:val="auto"/>
+          <w:sz w:val="28"/>
+          <w:szCs w:val="28"/>
+        </w:rPr>
+        <w:tab/>
+      </w:r>
+      <w:r>
+        <w:rPr>
+          <w:color w:val="00B050"/>
+          <w:sz w:val="22"/>
+          <w:szCs w:val="22"/>
+        </w:rPr>
+        <w:t>&lt;</w:t>
+      </w:r>
+      <w:r>
+        <w:rPr>
+          <w:color w:val="00B050"/>
+          <w:sz w:val="22"/>
+          <w:szCs w:val="22"/>
+        </w:rPr>
+        <w:t>O PVVS</w:t>
+      </w:r>
+      <w:r>
+        <w:rPr>
+          <w:color w:val="00B050"/>
+          <w:sz w:val="22"/>
+          <w:szCs w:val="22"/>
+        </w:rPr>
+        <w:t xml:space="preserve"> deve descrever o ciclo de vida do projeto e as etapas e deve resumir a programação da V &amp; V</w:t>
+      </w:r>
+      <w:r>
+        <w:rPr>
+          <w:color w:val="00B050"/>
+          <w:sz w:val="22"/>
+          <w:szCs w:val="22"/>
+        </w:rPr>
+        <w:t xml:space="preserve"> </w:t>
+      </w:r>
+      <w:r>
+        <w:rPr>
+          <w:color w:val="00B050"/>
+          <w:sz w:val="22"/>
+          <w:szCs w:val="22"/>
+        </w:rPr>
+        <w:t>tarefas e resultados da tarefa como feedback para o desenvolvimento, organizacionais e processos de apoio (por exemplo, a qualidade</w:t>
+      </w:r>
+      <w:r>
+        <w:rPr>
+          <w:color w:val="00B050"/>
+          <w:sz w:val="22"/>
+          <w:szCs w:val="22"/>
+        </w:rPr>
+        <w:t xml:space="preserve"> </w:t>
+      </w:r>
+      <w:r>
+        <w:rPr>
+          <w:color w:val="00B050"/>
+          <w:sz w:val="22"/>
+          <w:szCs w:val="22"/>
+        </w:rPr>
+        <w:t>segurança e gerenciamento de configuração). V &amp; V tarefas devem ser programado para ser refeita de acordo com a</w:t>
+      </w:r>
+    </w:p>
+    <w:p>
+      <w:pPr>
+        <w:ind w:left="709"/>
+        <w:rPr>
+          <w:color w:val="00B050"/>
+        </w:rPr>
+      </w:pPr>
+      <w:proofErr w:type="gramStart"/>
+      <w:r>
+        <w:rPr>
+          <w:color w:val="00B050"/>
+          <w:sz w:val="22"/>
+          <w:szCs w:val="22"/>
+        </w:rPr>
+        <w:t>a</w:t>
+      </w:r>
+      <w:proofErr w:type="gramEnd"/>
+      <w:r>
+        <w:rPr>
+          <w:color w:val="00B050"/>
+          <w:sz w:val="22"/>
+          <w:szCs w:val="22"/>
+        </w:rPr>
+        <w:t xml:space="preserve"> política de iteração tarefa.</w:t>
+      </w:r>
+      <w:r>
+        <w:rPr>
+          <w:color w:val="00B050"/>
+          <w:sz w:val="22"/>
+          <w:szCs w:val="22"/>
+        </w:rPr>
+        <w:t xml:space="preserve"> </w:t>
+      </w:r>
+      <w:r>
+        <w:rPr>
+          <w:color w:val="00B050"/>
+          <w:sz w:val="22"/>
+          <w:szCs w:val="22"/>
+        </w:rPr>
+        <w:t>Se o ciclo de vida utilizado na SVVP difere do modelo de ciclo de vida neste padrão, esta seção devem</w:t>
+      </w:r>
+      <w:r>
+        <w:rPr>
+          <w:color w:val="00B050"/>
+          <w:sz w:val="22"/>
+          <w:szCs w:val="22"/>
+        </w:rPr>
+        <w:t xml:space="preserve"> </w:t>
+      </w:r>
+      <w:r>
+        <w:rPr>
+          <w:color w:val="00B050"/>
+        </w:rPr>
+        <w:t>descrever como todos os requisitos da norma são satisfeitas (por exemplo, por referência cruzada com esta norma</w:t>
+      </w:r>
+      <w:proofErr w:type="gramStart"/>
+      <w:r>
+        <w:rPr>
+          <w:color w:val="00B050"/>
+        </w:rPr>
+        <w:t>).</w:t>
+      </w:r>
+      <w:r>
+        <w:rPr>
+          <w:color w:val="00B050"/>
+        </w:rPr>
+        <w:t>&gt;</w:t>
+      </w:r>
+      <w:proofErr w:type="gramEnd"/>
+    </w:p>
+    <w:p>
+      <w:pPr>
+        <w:ind w:left="709"/>
+        <w:rPr>
+          <w:color w:val="00B050"/>
+        </w:rPr>
+      </w:pPr>
+    </w:p>
+    <w:p>
+      <w:pPr>
+        <w:ind w:left="709"/>
+        <w:rPr>
+          <w:b/>
+          <w:color w:val="auto"/>
+          <w:sz w:val="28"/>
+          <w:szCs w:val="28"/>
+        </w:rPr>
+      </w:pPr>
+      <w:r>
+        <w:rPr>
+          <w:b/>
+          <w:color w:val="auto"/>
+          <w:sz w:val="28"/>
+          <w:szCs w:val="28"/>
+        </w:rPr>
+        <w:lastRenderedPageBreak/>
+        <w:t>4.3 Esquema do n</w:t>
+      </w:r>
+      <w:r>
+        <w:rPr>
+          <w:b/>
+          <w:color w:val="auto"/>
+          <w:sz w:val="28"/>
+          <w:szCs w:val="28"/>
+        </w:rPr>
+        <w:t>ível de integridade do</w:t>
+      </w:r>
+      <w:r>
+        <w:rPr>
+          <w:b/>
+          <w:color w:val="auto"/>
+          <w:sz w:val="28"/>
+          <w:szCs w:val="28"/>
+        </w:rPr>
+        <w:t xml:space="preserve"> software</w:t>
+      </w:r>
+    </w:p>
+    <w:p>
+      <w:pPr>
+        <w:ind w:left="709"/>
+        <w:rPr>
+          <w:b/>
+          <w:color w:val="00B050"/>
+        </w:rPr>
+      </w:pPr>
+      <w:r>
+        <w:rPr>
+          <w:b/>
+          <w:color w:val="auto"/>
+          <w:sz w:val="28"/>
+          <w:szCs w:val="28"/>
+        </w:rPr>
+        <w:tab/>
+      </w:r>
+      <w:r>
+        <w:rPr>
+          <w:b/>
+          <w:color w:val="00B050"/>
+        </w:rPr>
+        <w:t>&lt;</w:t>
+      </w:r>
+      <w:r>
+        <w:rPr>
+          <w:b/>
+          <w:color w:val="00B050"/>
+        </w:rPr>
+        <w:t>O PVVS</w:t>
+      </w:r>
+      <w:r>
+        <w:rPr>
+          <w:b/>
+          <w:color w:val="00B050"/>
+        </w:rPr>
+        <w:t xml:space="preserve"> deve descrever o acordado esquema </w:t>
+      </w:r>
+      <w:r>
+        <w:rPr>
+          <w:b/>
+          <w:color w:val="00B050"/>
+        </w:rPr>
+        <w:t xml:space="preserve">do </w:t>
+      </w:r>
+      <w:r>
+        <w:rPr>
+          <w:b/>
+          <w:color w:val="00B050"/>
+        </w:rPr>
+        <w:t>nível de integridade de software criado para o sistema e o</w:t>
+      </w:r>
+      <w:r>
+        <w:rPr>
+          <w:b/>
+          <w:color w:val="00B050"/>
+        </w:rPr>
+        <w:t xml:space="preserve"> </w:t>
+      </w:r>
+      <w:r>
+        <w:rPr>
+          <w:b/>
+          <w:color w:val="00B050"/>
+        </w:rPr>
+        <w:t>mapeamento do esquema selecionado para o modelo utilizado neste padrão. O SVVP deve documentar (por inclusão</w:t>
+      </w:r>
+      <w:r>
+        <w:rPr>
+          <w:b/>
+          <w:color w:val="00B050"/>
+        </w:rPr>
+        <w:t xml:space="preserve"> </w:t>
+      </w:r>
+      <w:r>
+        <w:rPr>
+          <w:b/>
+          <w:color w:val="00B050"/>
+        </w:rPr>
+        <w:t xml:space="preserve">ou em função da análise de criticidade) a atribuição de níveis de integridade de software para </w:t>
+      </w:r>
+      <w:r>
+        <w:rPr>
+          <w:b/>
+          <w:color w:val="00B050"/>
+        </w:rPr>
+        <w:t>componentes individuais</w:t>
+      </w:r>
+      <w:r>
+        <w:rPr>
+          <w:b/>
+          <w:color w:val="00B050"/>
+        </w:rPr>
+        <w:t xml:space="preserve"> (por exemplo, os requisitos, funções detalhadas, módulos de software, subsistemas, ou outro software</w:t>
+      </w:r>
+      <w:r>
+        <w:rPr>
+          <w:b/>
+          <w:color w:val="00B050"/>
+        </w:rPr>
+        <w:t xml:space="preserve"> </w:t>
+      </w:r>
+      <w:r>
+        <w:rPr>
+          <w:b/>
+          <w:color w:val="00B050"/>
+        </w:rPr>
+        <w:t xml:space="preserve">partições), em que existem diferentes níveis de integridade de software atribuídas dentro do </w:t>
+      </w:r>
+      <w:proofErr w:type="gramStart"/>
+      <w:r>
+        <w:rPr>
+          <w:b/>
+          <w:color w:val="00B050"/>
+        </w:rPr>
+        <w:t>programa.</w:t>
+      </w:r>
+      <w:r>
+        <w:rPr>
+          <w:b/>
+          <w:color w:val="00B050"/>
+        </w:rPr>
+        <w:t>&gt;</w:t>
+      </w:r>
+      <w:proofErr w:type="gramEnd"/>
+      <w:r>
+        <w:rPr>
+          <w:b/>
+          <w:color w:val="00B050"/>
+        </w:rPr>
+        <w:tab/>
+      </w:r>
+    </w:p>
+    <w:p>
+      <w:pPr>
+        <w:ind w:left="1416"/>
+        <w:rPr>
+          <w:color w:val="00B050"/>
+          <w:sz w:val="22"/>
+          <w:szCs w:val="22"/>
+        </w:rPr>
+      </w:pPr>
+    </w:p>
+    <w:p>
+      <w:pPr>
+        <w:pStyle w:val="Ttulo3"/>
+        <w:rPr>
+          <w:rFonts w:eastAsia="Arial"/>
+        </w:rPr>
+      </w:pPr>
+      <w:bookmarkStart w:id="28" w:name="_Toc417991406"/>
+      <w:bookmarkStart w:id="29" w:name="_Toc418001224"/>
+      <w:r>
+        <w:rPr>
+          <w:rFonts w:eastAsia="Arial"/>
+        </w:rPr>
+        <w:tab/>
+      </w:r>
+      <w:r>
+        <w:rPr>
+          <w:rFonts w:eastAsia="Arial"/>
+        </w:rPr>
+        <w:t>4.4 Síntese dos Recursos</w:t>
+      </w:r>
+    </w:p>
+    <w:p>
+      <w:pPr>
+        <w:rPr>
+          <w:rFonts w:eastAsia="Arial"/>
+          <w:color w:val="00B050"/>
+        </w:rPr>
+      </w:pPr>
+      <w:r>
+        <w:rPr>
+          <w:rFonts w:eastAsia="Arial"/>
+        </w:rPr>
+        <w:tab/>
+      </w:r>
+      <w:r>
+        <w:rPr>
+          <w:rFonts w:eastAsia="Arial"/>
+        </w:rPr>
+        <w:tab/>
+      </w:r>
+      <w:r>
+        <w:rPr>
+          <w:rFonts w:eastAsia="Arial"/>
+          <w:color w:val="00B050"/>
+        </w:rPr>
+        <w:t>&lt;</w:t>
+      </w:r>
+      <w:r>
+        <w:rPr>
+          <w:rFonts w:eastAsia="Arial"/>
+          <w:color w:val="00B050"/>
+        </w:rPr>
+        <w:t>O SVVP resumirá os recursos V &amp; V, inclusive de pessoal, ins</w:t>
+      </w:r>
+      <w:r>
+        <w:rPr>
+          <w:rFonts w:eastAsia="Arial"/>
+          <w:color w:val="00B050"/>
+        </w:rPr>
+        <w:t xml:space="preserve">talações, ferramentas, finanças </w:t>
+      </w:r>
+      <w:r>
+        <w:rPr>
+          <w:rFonts w:eastAsia="Arial"/>
+          <w:color w:val="00B050"/>
+        </w:rPr>
+        <w:t>e especial</w:t>
+      </w:r>
+      <w:r>
+        <w:rPr>
+          <w:rFonts w:eastAsia="Arial"/>
+          <w:color w:val="00B050"/>
+        </w:rPr>
+        <w:t xml:space="preserve"> </w:t>
+      </w:r>
+      <w:r>
+        <w:rPr>
+          <w:rFonts w:eastAsia="Arial"/>
+          <w:color w:val="00B050"/>
+        </w:rPr>
+        <w:t>requisitos processuais (por exemplo, segurança, direitos de acesso e controle de documentação</w:t>
+      </w:r>
+      <w:proofErr w:type="gramStart"/>
+      <w:r>
+        <w:rPr>
+          <w:rFonts w:eastAsia="Arial"/>
+          <w:color w:val="00B050"/>
+        </w:rPr>
+        <w:t>).</w:t>
+      </w:r>
+      <w:r>
+        <w:rPr>
+          <w:rFonts w:eastAsia="Arial"/>
+          <w:color w:val="00B050"/>
+        </w:rPr>
+        <w:t>&gt;</w:t>
+      </w:r>
+      <w:proofErr w:type="gramEnd"/>
+    </w:p>
+    <w:p>
+      <w:pPr>
+        <w:rPr>
+          <w:rFonts w:eastAsia="Arial"/>
+          <w:color w:val="00B050"/>
+        </w:rPr>
+      </w:pPr>
+      <w:r>
+        <w:rPr>
+          <w:rFonts w:eastAsia="Arial"/>
+          <w:color w:val="00B050"/>
+        </w:rPr>
+        <w:tab/>
+      </w:r>
+    </w:p>
+    <w:p>
+      <w:pPr>
+        <w:pStyle w:val="Ttulo3"/>
+        <w:rPr>
+          <w:rFonts w:eastAsia="Arial"/>
+        </w:rPr>
+      </w:pPr>
+      <w:r>
+        <w:rPr>
+          <w:rFonts w:eastAsia="Arial"/>
+        </w:rPr>
+        <w:tab/>
+      </w:r>
+      <w:r>
+        <w:rPr>
+          <w:rFonts w:eastAsia="Arial"/>
+        </w:rPr>
+        <w:t>4.5</w:t>
+      </w:r>
+      <w:r>
+        <w:rPr>
+          <w:rFonts w:eastAsia="Arial"/>
+        </w:rPr>
+        <w:t xml:space="preserve"> Papéis e Responsabilidades</w:t>
+      </w:r>
       <w:bookmarkEnd w:id="28"/>
-    </w:p>
-    <w:p/>
-    <w:p>
-      <w:pPr>
-        <w:ind w:left="1416"/>
-        <w:rPr>
-          <w:color w:val="00B050"/>
-          <w:sz w:val="22"/>
-          <w:szCs w:val="22"/>
-        </w:rPr>
-      </w:pPr>
-      <w:r>
-        <w:tab/>
-      </w:r>
-      <w:r>
-        <w:rPr>
-          <w:color w:val="00B050"/>
-          <w:sz w:val="22"/>
-          <w:szCs w:val="22"/>
-        </w:rPr>
-        <w:t xml:space="preserve">&lt;. </w:t>
-      </w:r>
-      <w:r>
-        <w:rPr>
-          <w:color w:val="00B050"/>
-          <w:sz w:val="22"/>
-          <w:szCs w:val="22"/>
-        </w:rPr>
-        <w:t>Isso exige que o controle do orçamento IV &amp; V recaia sobre uma organização independente do desenvolvimento organização. Esta independência evita situações em que o esforço de IV &amp; V não pode completar a sua análise ou testar ou entregar resultados em tempo útil, porque os recursos foram desviados ou adverso pressões financeiras o</w:t>
-      </w:r>
-      <w:r>
-        <w:rPr>
-          <w:color w:val="00B050"/>
-          <w:sz w:val="22"/>
-          <w:szCs w:val="22"/>
-        </w:rPr>
-        <w:t>u influências ter sido exercida</w:t>
-      </w:r>
-      <w:r>
-        <w:rPr>
-          <w:color w:val="00B050"/>
-          <w:sz w:val="22"/>
-          <w:szCs w:val="22"/>
-        </w:rPr>
-        <w:t>.</w:t>
-      </w:r>
-      <w:r>
-        <w:rPr>
-          <w:color w:val="00B050"/>
-          <w:sz w:val="22"/>
-          <w:szCs w:val="22"/>
-        </w:rPr>
-        <w:t xml:space="preserve"> Esta seção descreve como esta característica será contemplada.</w:t>
-      </w:r>
-      <w:r>
-        <w:rPr>
-          <w:color w:val="00B050"/>
-          <w:sz w:val="22"/>
-          <w:szCs w:val="22"/>
-        </w:rPr>
-        <w:t xml:space="preserve"> </w:t>
-      </w:r>
-      <w:r>
-        <w:rPr>
-          <w:color w:val="00B050"/>
-          <w:sz w:val="22"/>
-          <w:szCs w:val="22"/>
-        </w:rPr>
-        <w:t>&gt;</w:t>
-      </w:r>
-      <w:r>
-        <w:rPr>
-          <w:color w:val="00B050"/>
-          <w:sz w:val="22"/>
-          <w:szCs w:val="22"/>
-        </w:rPr>
-        <w:t xml:space="preserve"> [IGOR: FORMATAÇÃO DO TEMPLATE EM 28/04 ÀS 16:20 TERMINOU AQUI. ]</w:t>
-      </w:r>
-    </w:p>
-    <w:p>
-      <w:pPr>
-        <w:pStyle w:val="Ttulo3"/>
-      </w:pPr>
-      <w:r>
-        <w:rPr>
-          <w:rFonts w:eastAsia="Arial"/>
-        </w:rPr>
-        <w:tab/>
-      </w:r>
-      <w:bookmarkStart w:id="29" w:name="_Toc417991406"/>
-      <w:bookmarkStart w:id="30" w:name="_Toc418001224"/>
-      <w:r>
-        <w:rPr>
-          <w:rFonts w:eastAsia="Arial"/>
-        </w:rPr>
-        <w:t>4.2 Papéis e Responsabilidades</w:t>
-      </w:r>
       <w:bookmarkEnd w:id="29"/>
-      <w:bookmarkEnd w:id="30"/>
     </w:p>
     <w:p>
       <w:pPr>
@@ -4102,21 +4679,61 @@
             <w:pPr>
               <w:spacing w:before="120"/>
               <w:jc w:val="both"/>
+              <w:rPr>
+                <w:rFonts w:eastAsia="Arial"/>
+                <w:color w:val="auto"/>
+              </w:rPr>
             </w:pPr>
             <w:r>
               <w:rPr>
                 <w:rFonts w:eastAsia="Arial"/>
-                <w:color w:val="00B050"/>
-              </w:rPr>
-              <w:t xml:space="preserve">- </w:t>
-            </w:r>
-            <w:r>
-              <w:rPr>
-                <w:rFonts w:eastAsia="Arial"/>
-                <w:color w:val="00B050"/>
-              </w:rPr>
-              <w:t xml:space="preserve">&lt;. Definir responsabilidade&gt; </w:t>
-            </w:r>
+                <w:color w:val="auto"/>
+              </w:rPr>
+              <w:t>- Planejar e alocar recursos e pessoas para o projeto de teste</w:t>
+            </w:r>
+          </w:p>
+          <w:p>
+            <w:pPr>
+              <w:spacing w:before="120"/>
+              <w:jc w:val="both"/>
+              <w:rPr>
+                <w:rFonts w:eastAsia="Arial"/>
+                <w:color w:val="auto"/>
+              </w:rPr>
+            </w:pPr>
+            <w:r>
+              <w:rPr>
+                <w:rFonts w:eastAsia="Arial"/>
+                <w:color w:val="auto"/>
+              </w:rPr>
+              <w:t>- Definir a política de teste de software e acompanhar sua execução</w:t>
+            </w:r>
+          </w:p>
+          <w:p>
+            <w:pPr>
+              <w:spacing w:before="120"/>
+              <w:jc w:val="both"/>
+              <w:rPr>
+                <w:rFonts w:eastAsia="Arial"/>
+                <w:color w:val="auto"/>
+              </w:rPr>
+            </w:pPr>
+            <w:r>
+              <w:rPr>
+                <w:rFonts w:eastAsia="Arial"/>
+                <w:color w:val="auto"/>
+              </w:rPr>
+              <w:t>- Avaliar o andamento e a eficácia do esforço de teste</w:t>
+            </w:r>
+          </w:p>
+          <w:p>
+            <w:pPr>
+              <w:spacing w:before="120"/>
+              <w:jc w:val="both"/>
+              <w:rPr>
+                <w:color w:val="auto"/>
+              </w:rPr>
+            </w:pPr>
           </w:p>
         </w:tc>
       </w:tr>
@@ -4182,20 +4799,23 @@
             <w:pPr>
               <w:spacing w:before="120"/>
               <w:jc w:val="both"/>
+              <w:rPr>
+                <w:color w:val="auto"/>
+              </w:rPr>
             </w:pPr>
             <w:r>
               <w:rPr>
                 <w:rFonts w:eastAsia="Arial"/>
-                <w:color w:val="00B050"/>
+                <w:color w:val="auto"/>
               </w:rPr>
               <w:t xml:space="preserve">- </w:t>
             </w:r>
             <w:r>
               <w:rPr>
                 <w:rFonts w:eastAsia="Arial"/>
-                <w:color w:val="00B050"/>
-              </w:rPr>
-              <w:t>&lt;. Definir responsabilidade&gt;</w:t>
+                <w:color w:val="auto"/>
+              </w:rPr>
+              <w:t>Liderar o projeto de teste do sistema a ser desenvolvido</w:t>
             </w:r>
           </w:p>
         </w:tc>
@@ -4262,21 +4882,195 @@
             <w:pPr>
               <w:spacing w:before="120"/>
               <w:jc w:val="both"/>
+              <w:rPr>
+                <w:rFonts w:eastAsia="Arial"/>
+                <w:color w:val="auto"/>
+              </w:rPr>
             </w:pPr>
             <w:r>
               <w:rPr>
                 <w:rFonts w:eastAsia="Arial"/>
-                <w:color w:val="00B050"/>
+                <w:color w:val="auto"/>
+              </w:rPr>
+              <w:t>- Identificar possíveis mudanças na documentação dos testes</w:t>
+            </w:r>
+          </w:p>
+          <w:p>
+            <w:pPr>
+              <w:spacing w:before="120"/>
+              <w:jc w:val="both"/>
+              <w:rPr>
+                <w:rFonts w:eastAsia="Arial"/>
+                <w:color w:val="auto"/>
+              </w:rPr>
+            </w:pPr>
+            <w:r>
+              <w:rPr>
+                <w:rFonts w:eastAsia="Arial"/>
+                <w:color w:val="auto"/>
+              </w:rPr>
+              <w:t>- Estabelecer o que será testado e quais os resultados esperados</w:t>
+            </w:r>
+          </w:p>
+          <w:p>
+            <w:pPr>
+              <w:spacing w:before="120"/>
+              <w:jc w:val="both"/>
+              <w:rPr>
+                <w:color w:val="auto"/>
+              </w:rPr>
+            </w:pPr>
+            <w:r>
+              <w:rPr>
+                <w:color w:val="auto"/>
+              </w:rPr>
+              <w:t>-Operacionalizar o processo de teste</w:t>
+            </w:r>
+          </w:p>
+        </w:tc>
+      </w:tr>
+      <w:tr>
+        <w:tc>
+          <w:tcPr>
+            <w:tcW w:w="560" w:type="dxa"/>
+            <w:tcBorders>
+              <w:top w:val="single" w:sz="4" w:space="0" w:color="000000"/>
+              <w:left w:val="single" w:sz="4" w:space="0" w:color="000000"/>
+              <w:bottom w:val="single" w:sz="4" w:space="0" w:color="000000"/>
+            </w:tcBorders>
+            <w:vAlign w:val="center"/>
+          </w:tcPr>
+          <w:p>
+            <w:pPr>
+              <w:numPr>
+                <w:ilvl w:val="1"/>
+                <w:numId w:val="1"/>
+              </w:numPr>
+              <w:spacing w:before="120"/>
+              <w:ind w:hanging="1406"/>
+              <w:contextualSpacing/>
+              <w:rPr>
+                <w:rFonts w:eastAsia="Arial"/>
+              </w:rPr>
+            </w:pPr>
+          </w:p>
+        </w:tc>
+        <w:tc>
+          <w:tcPr>
+            <w:tcW w:w="2260" w:type="dxa"/>
+            <w:tcBorders>
+              <w:top w:val="single" w:sz="4" w:space="0" w:color="000000"/>
+              <w:left w:val="single" w:sz="4" w:space="0" w:color="000000"/>
+              <w:bottom w:val="single" w:sz="4" w:space="0" w:color="000000"/>
+            </w:tcBorders>
+            <w:vAlign w:val="center"/>
+          </w:tcPr>
+          <w:p>
+            <w:pPr>
+              <w:spacing w:before="120"/>
+              <w:rPr>
+                <w:rFonts w:eastAsia="Arial"/>
+              </w:rPr>
+            </w:pPr>
+            <w:r>
+              <w:rPr>
+                <w:rFonts w:eastAsia="Arial"/>
+              </w:rPr>
+              <w:t>Testador</w:t>
+            </w:r>
+          </w:p>
+        </w:tc>
+        <w:tc>
+          <w:tcPr>
+            <w:tcW w:w="6220" w:type="dxa"/>
+            <w:tcBorders>
+              <w:top w:val="single" w:sz="4" w:space="0" w:color="000000"/>
+              <w:left w:val="single" w:sz="4" w:space="0" w:color="000000"/>
+              <w:bottom w:val="single" w:sz="4" w:space="0" w:color="000000"/>
+              <w:right w:val="single" w:sz="4" w:space="0" w:color="000000"/>
+            </w:tcBorders>
+          </w:tcPr>
+          <w:p>
+            <w:pPr>
+              <w:spacing w:before="120"/>
+              <w:jc w:val="both"/>
+              <w:rPr>
+                <w:rFonts w:eastAsia="Arial"/>
+                <w:color w:val="auto"/>
+              </w:rPr>
+            </w:pPr>
+            <w:r>
+              <w:rPr>
+                <w:rFonts w:eastAsia="Arial"/>
+                <w:color w:val="auto"/>
+              </w:rPr>
+              <w:t>- Criar Casos de Testes (CT)</w:t>
+            </w:r>
+          </w:p>
+          <w:p>
+            <w:pPr>
+              <w:spacing w:before="120"/>
+              <w:jc w:val="both"/>
+              <w:rPr>
+                <w:rFonts w:eastAsia="Arial"/>
+                <w:color w:val="auto"/>
+              </w:rPr>
+            </w:pPr>
+            <w:r>
+              <w:rPr>
+                <w:rFonts w:eastAsia="Arial"/>
+                <w:color w:val="auto"/>
+              </w:rPr>
+              <w:t>-</w:t>
+            </w:r>
+            <w:r>
+              <w:rPr>
+                <w:rFonts w:eastAsia="Arial"/>
+                <w:color w:val="auto"/>
+              </w:rPr>
+              <w:t xml:space="preserve"> </w:t>
+            </w:r>
+            <w:r>
+              <w:rPr>
+                <w:rFonts w:eastAsia="Arial"/>
+                <w:color w:val="auto"/>
+              </w:rPr>
+              <w:t>Cria códigos de teste</w:t>
+            </w:r>
+          </w:p>
+          <w:p>
+            <w:pPr>
+              <w:spacing w:before="120"/>
+              <w:jc w:val="both"/>
+              <w:rPr>
+                <w:rFonts w:eastAsia="Arial"/>
+                <w:color w:val="auto"/>
+              </w:rPr>
+            </w:pPr>
+            <w:r>
+              <w:rPr>
+                <w:rFonts w:eastAsia="Arial"/>
+                <w:color w:val="auto"/>
               </w:rPr>
               <w:t xml:space="preserve">- </w:t>
             </w:r>
             <w:r>
               <w:rPr>
                 <w:rFonts w:eastAsia="Arial"/>
-                <w:color w:val="00B050"/>
-              </w:rPr>
-              <w:t>&lt;. Definir responsabilidade&gt;</w:t>
-            </w:r>
+                <w:color w:val="auto"/>
+              </w:rPr>
+              <w:t>Executar os testes e evidenciar os resultados da execução</w:t>
+            </w:r>
+          </w:p>
+          <w:p>
+            <w:pPr>
+              <w:spacing w:before="120"/>
+              <w:jc w:val="both"/>
+              <w:rPr>
+                <w:rFonts w:eastAsia="Arial"/>
+                <w:color w:val="auto"/>
+              </w:rPr>
+            </w:pPr>
           </w:p>
         </w:tc>
       </w:tr>
@@ -4286,40 +5080,52 @@
         <w:spacing w:before="120"/>
         <w:jc w:val="both"/>
       </w:pPr>
-      <w:bookmarkStart w:id="31" w:name="h.4d34og8" w:colFirst="0" w:colLast="0"/>
+      <w:bookmarkStart w:id="30" w:name="h.4d34og8" w:colFirst="0" w:colLast="0"/>
+      <w:bookmarkEnd w:id="30"/>
+    </w:p>
+    <w:p>
+      <w:pPr>
+        <w:pStyle w:val="Ttulo3"/>
+      </w:pPr>
+      <w:bookmarkStart w:id="31" w:name="h.sij2bsw85wfw" w:colFirst="0" w:colLast="0"/>
       <w:bookmarkEnd w:id="31"/>
-    </w:p>
-    <w:p>
-      <w:pPr>
-        <w:pStyle w:val="Ttulo3"/>
-      </w:pPr>
-      <w:bookmarkStart w:id="32" w:name="h.sij2bsw85wfw" w:colFirst="0" w:colLast="0"/>
+      <w:r>
+        <w:rPr>
+          <w:rFonts w:eastAsia="Arial"/>
+        </w:rPr>
+        <w:tab/>
+      </w:r>
+      <w:bookmarkStart w:id="32" w:name="_Toc417991407"/>
+      <w:bookmarkStart w:id="33" w:name="_Toc418001225"/>
+      <w:r>
+        <w:rPr>
+          <w:rFonts w:eastAsia="Arial"/>
+        </w:rPr>
+        <w:t>4.6</w:t>
+      </w:r>
+      <w:r>
+        <w:rPr>
+          <w:rFonts w:eastAsia="Arial"/>
+        </w:rPr>
+        <w:t xml:space="preserve"> Ferramentas, técnicas e métodos</w:t>
+      </w:r>
       <w:bookmarkEnd w:id="32"/>
-      <w:r>
-        <w:rPr>
-          <w:rFonts w:eastAsia="Arial"/>
-        </w:rPr>
-        <w:tab/>
-      </w:r>
-      <w:bookmarkStart w:id="33" w:name="_Toc417991407"/>
-      <w:bookmarkStart w:id="34" w:name="_Toc418001225"/>
-      <w:r>
-        <w:rPr>
-          <w:rFonts w:eastAsia="Arial"/>
-        </w:rPr>
-        <w:t>4.3 Ferramentas, técnicas e métodos</w:t>
-      </w:r>
       <w:bookmarkEnd w:id="33"/>
-      <w:bookmarkEnd w:id="34"/>
     </w:p>
     <w:p>
       <w:pPr>
         <w:ind w:left="720" w:firstLine="720"/>
         <w:jc w:val="both"/>
-      </w:pPr>
-      <w:r>
-        <w:rPr>
-          <w:rFonts w:eastAsia="Arial"/>
+        <w:rPr>
+          <w:sz w:val="22"/>
+          <w:szCs w:val="22"/>
+        </w:rPr>
+      </w:pPr>
+      <w:r>
+        <w:rPr>
+          <w:rFonts w:eastAsia="Arial"/>
+          <w:sz w:val="22"/>
+          <w:szCs w:val="22"/>
         </w:rPr>
         <w:t xml:space="preserve">Para realizar as atividades de V&amp;V serão utilizadas as ferramentas: Eclipse, </w:t>
       </w:r>
@@ -4327,6 +5133,8 @@
       <w:r>
         <w:rPr>
           <w:rFonts w:eastAsia="Arial"/>
+          <w:sz w:val="22"/>
+          <w:szCs w:val="22"/>
         </w:rPr>
         <w:t>JUnit</w:t>
       </w:r>
@@ -4334,6 +5142,8 @@
       <w:r>
         <w:rPr>
           <w:rFonts w:eastAsia="Arial"/>
+          <w:sz w:val="22"/>
+          <w:szCs w:val="22"/>
         </w:rPr>
         <w:t xml:space="preserve"> (para realizar os testes), </w:t>
       </w:r>
@@ -4341,6 +5151,8 @@
       <w:r>
         <w:rPr>
           <w:rFonts w:eastAsia="Arial"/>
+          <w:sz w:val="22"/>
+          <w:szCs w:val="22"/>
         </w:rPr>
         <w:t>plugin</w:t>
       </w:r>
@@ -4348,6 +5160,8 @@
       <w:r>
         <w:rPr>
           <w:rFonts w:eastAsia="Arial"/>
+          <w:sz w:val="22"/>
+          <w:szCs w:val="22"/>
         </w:rPr>
         <w:t xml:space="preserve"> </w:t>
       </w:r>
@@ -4355,6 +5169,8 @@
       <w:r>
         <w:rPr>
           <w:rFonts w:eastAsia="Arial"/>
+          <w:sz w:val="22"/>
+          <w:szCs w:val="22"/>
         </w:rPr>
         <w:t>CheckStyle</w:t>
       </w:r>
@@ -4362,6 +5178,8 @@
       <w:r>
         <w:rPr>
           <w:rFonts w:eastAsia="Arial"/>
+          <w:sz w:val="22"/>
+          <w:szCs w:val="22"/>
         </w:rPr>
         <w:t xml:space="preserve"> (verificação do código).</w:t>
       </w:r>
@@ -4374,27 +5192,34 @@
       <w:r>
         <w:rPr>
           <w:rFonts w:eastAsia="Arial"/>
-        </w:rPr>
-        <w:t>Serão utilizadas como técnicas: testes (caixa-preta e caixa-branca) e prototipação.</w:t>
+          <w:sz w:val="22"/>
+          <w:szCs w:val="22"/>
+        </w:rPr>
+        <w:t>Serão utilizadas como técnicas: testes (caixa-preta e caixa-branca) e prototipação</w:t>
+      </w:r>
+      <w:r>
+        <w:rPr>
+          <w:rFonts w:eastAsia="Arial"/>
+        </w:rPr>
+        <w:t>.</w:t>
       </w:r>
     </w:p>
     <w:p>
       <w:pPr>
         <w:pStyle w:val="Ttulo2"/>
       </w:pPr>
-      <w:bookmarkStart w:id="35" w:name="h.bgcugfxbp8rh" w:colFirst="0" w:colLast="0"/>
-      <w:bookmarkStart w:id="36" w:name="h.ttc2ngx06i8y" w:colFirst="0" w:colLast="0"/>
-      <w:bookmarkStart w:id="37" w:name="h.xhoet0dnm4ks" w:colFirst="0" w:colLast="0"/>
+      <w:bookmarkStart w:id="34" w:name="h.bgcugfxbp8rh" w:colFirst="0" w:colLast="0"/>
+      <w:bookmarkStart w:id="35" w:name="h.ttc2ngx06i8y" w:colFirst="0" w:colLast="0"/>
+      <w:bookmarkStart w:id="36" w:name="h.xhoet0dnm4ks" w:colFirst="0" w:colLast="0"/>
+      <w:bookmarkStart w:id="37" w:name="_Toc418001226"/>
       <w:bookmarkStart w:id="38" w:name="_Toc417991409"/>
-      <w:bookmarkStart w:id="39" w:name="_Toc418001226"/>
+      <w:bookmarkEnd w:id="34"/>
       <w:bookmarkEnd w:id="35"/>
       <w:bookmarkEnd w:id="36"/>
+      <w:r>
+        <w:t>5. Itens Alvo da Verificação/Validação</w:t>
+      </w:r>
       <w:bookmarkEnd w:id="37"/>
-      <w:r>
-        <w:lastRenderedPageBreak/>
-        <w:t>5. Itens Alvo da Verificação/Validação</w:t>
-      </w:r>
-      <w:bookmarkEnd w:id="39"/>
     </w:p>
     <w:p/>
     <w:p>
@@ -4408,40 +5233,41 @@
         </w:rPr>
         <w:t>Serão validados e verificados os seguintes artefatos: Definições de requisitos, Unidades de Código, Arquitetura do Sistema,</w:t>
       </w:r>
-      <w:bookmarkStart w:id="40" w:name="h.2et92p0" w:colFirst="0" w:colLast="0"/>
+      <w:bookmarkStart w:id="39" w:name="h.2et92p0" w:colFirst="0" w:colLast="0"/>
+      <w:bookmarkEnd w:id="39"/>
+      <w:r>
+        <w:rPr>
+          <w:rFonts w:eastAsia="Arial"/>
+        </w:rPr>
+        <w:t xml:space="preserve"> </w:t>
+      </w:r>
+      <w:r>
+        <w:rPr>
+          <w:rFonts w:eastAsia="Arial"/>
+        </w:rPr>
+        <w:t>[COMPLETAR AQUI]</w:t>
+      </w:r>
+      <w:r>
+        <w:rPr>
+          <w:rFonts w:eastAsia="Arial"/>
+        </w:rPr>
+        <w:t>.</w:t>
+      </w:r>
+    </w:p>
+    <w:p>
+      <w:pPr>
+        <w:pStyle w:val="Ttulo2"/>
+      </w:pPr>
+      <w:bookmarkStart w:id="40" w:name="h.qqsn3n3qdree" w:colFirst="0" w:colLast="0"/>
+      <w:bookmarkStart w:id="41" w:name="_Toc418001227"/>
+      <w:bookmarkStart w:id="42" w:name="_Toc417991410"/>
+      <w:bookmarkEnd w:id="38"/>
       <w:bookmarkEnd w:id="40"/>
       <w:r>
-        <w:rPr>
-          <w:rFonts w:eastAsia="Arial"/>
-        </w:rPr>
-        <w:t xml:space="preserve"> </w:t>
-      </w:r>
-      <w:r>
-        <w:rPr>
-          <w:rFonts w:eastAsia="Arial"/>
-        </w:rPr>
-        <w:t>[COMPLETAR AQUI]</w:t>
-      </w:r>
-      <w:r>
-        <w:rPr>
-          <w:rFonts w:eastAsia="Arial"/>
-        </w:rPr>
-        <w:t>.</w:t>
-      </w:r>
-    </w:p>
-    <w:p>
-      <w:pPr>
-        <w:pStyle w:val="Ttulo2"/>
-      </w:pPr>
-      <w:bookmarkStart w:id="41" w:name="h.qqsn3n3qdree" w:colFirst="0" w:colLast="0"/>
-      <w:bookmarkStart w:id="42" w:name="_Toc417991410"/>
-      <w:bookmarkStart w:id="43" w:name="_Toc418001227"/>
-      <w:bookmarkEnd w:id="38"/>
+        <w:lastRenderedPageBreak/>
+        <w:t>6. Estratégias de Verificação/Validação</w:t>
+      </w:r>
       <w:bookmarkEnd w:id="41"/>
-      <w:r>
-        <w:t>6. Estratégias de Verificação/Validação</w:t>
-      </w:r>
-      <w:bookmarkEnd w:id="43"/>
     </w:p>
     <w:p/>
     <w:p>
@@ -4850,8 +5676,8 @@
     </w:tbl>
     <w:p/>
     <w:p>
-      <w:bookmarkStart w:id="44" w:name="h.3dy6vkm" w:colFirst="0" w:colLast="0"/>
-      <w:bookmarkEnd w:id="44"/>
+      <w:bookmarkStart w:id="43" w:name="h.3dy6vkm" w:colFirst="0" w:colLast="0"/>
+      <w:bookmarkEnd w:id="43"/>
     </w:p>
     <w:p>
       <w:pPr>
@@ -5245,7 +6071,7 @@
       <w:pPr>
         <w:pStyle w:val="Ttulo2"/>
       </w:pPr>
-      <w:bookmarkStart w:id="45" w:name="_Toc418001228"/>
+      <w:bookmarkStart w:id="44" w:name="_Toc418001228"/>
       <w:r>
         <w:rPr>
           <w:rFonts w:eastAsia="Arial"/>
@@ -5259,9 +6085,342 @@
         <w:t>efinição de Atividades</w:t>
       </w:r>
       <w:bookmarkEnd w:id="42"/>
+      <w:bookmarkEnd w:id="44"/>
+    </w:p>
+    <w:p/>
+    <w:p>
+      <w:pPr>
+        <w:rPr>
+          <w:b/>
+          <w:sz w:val="24"/>
+          <w:szCs w:val="24"/>
+        </w:rPr>
+      </w:pPr>
+      <w:r>
+        <w:tab/>
+      </w:r>
+      <w:r>
+        <w:rPr>
+          <w:b/>
+          <w:sz w:val="24"/>
+          <w:szCs w:val="24"/>
+        </w:rPr>
+        <w:t xml:space="preserve">7.1 V &amp; V do Processo de Gerência </w:t>
+      </w:r>
+    </w:p>
+    <w:p>
+      <w:r>
+        <w:tab/>
+      </w:r>
+    </w:p>
+    <w:p>
+      <w:pPr>
+        <w:rPr>
+          <w:rFonts w:eastAsia="Arial"/>
+        </w:rPr>
+      </w:pPr>
+      <w:r>
+        <w:tab/>
+      </w:r>
+      <w:r>
+        <w:rPr>
+          <w:rFonts w:eastAsia="Arial"/>
+          <w:b/>
+        </w:rPr>
+        <w:t>Atividade</w:t>
+      </w:r>
+      <w:r>
+        <w:rPr>
+          <w:rFonts w:eastAsia="Arial"/>
+        </w:rPr>
+        <w:t>: Gerenciar o esforço de V&amp;V</w:t>
+      </w:r>
+    </w:p>
+    <w:p>
+      <w:pPr>
+        <w:ind w:firstLine="720"/>
+        <w:rPr>
+          <w:rFonts w:eastAsia="Arial"/>
+          <w:b/>
+        </w:rPr>
+      </w:pPr>
+      <w:r>
+        <w:rPr>
+          <w:rFonts w:eastAsia="Arial"/>
+          <w:b/>
+        </w:rPr>
+        <w:t>Tarefas</w:t>
+      </w:r>
+      <w:r>
+        <w:rPr>
+          <w:rFonts w:eastAsia="Arial"/>
+        </w:rPr>
+        <w:t>:</w:t>
+      </w:r>
+    </w:p>
+    <w:p>
+      <w:pPr>
+        <w:ind w:firstLine="720"/>
+        <w:rPr>
+          <w:rFonts w:eastAsia="Arial"/>
+          <w:b/>
+        </w:rPr>
+      </w:pPr>
+      <w:r>
+        <w:rPr>
+          <w:rFonts w:eastAsia="Arial"/>
+          <w:b/>
+        </w:rPr>
+        <w:t>Métodos e procedimentos:</w:t>
+      </w:r>
+    </w:p>
+    <w:p>
+      <w:pPr>
+        <w:ind w:left="720"/>
+      </w:pPr>
+      <w:r>
+        <w:rPr>
+          <w:rFonts w:eastAsia="Arial"/>
+          <w:b/>
+        </w:rPr>
+        <w:t>Entradas:</w:t>
+      </w:r>
+    </w:p>
+    <w:p>
+      <w:pPr>
+        <w:ind w:left="720"/>
+      </w:pPr>
+      <w:r>
+        <w:rPr>
+          <w:rFonts w:eastAsia="Arial"/>
+          <w:b/>
+        </w:rPr>
+        <w:t>Saídas:</w:t>
+      </w:r>
+    </w:p>
+    <w:p>
+      <w:pPr>
+        <w:ind w:firstLine="720"/>
+        <w:rPr>
+          <w:b/>
+        </w:rPr>
+      </w:pPr>
+      <w:r>
+        <w:rPr>
+          <w:b/>
+        </w:rPr>
+        <w:t>Cronograma:</w:t>
+      </w:r>
+    </w:p>
+    <w:p>
+      <w:pPr>
+        <w:ind w:firstLine="720"/>
+        <w:rPr>
+          <w:b/>
+        </w:rPr>
+      </w:pPr>
+      <w:r>
+        <w:rPr>
+          <w:b/>
+        </w:rPr>
+        <w:t>Recursos:</w:t>
+      </w:r>
+    </w:p>
+    <w:p>
+      <w:pPr>
+        <w:ind w:firstLine="720"/>
+        <w:rPr>
+          <w:b/>
+        </w:rPr>
+      </w:pPr>
+      <w:r>
+        <w:rPr>
+          <w:b/>
+        </w:rPr>
+        <w:t>Riscos e Suposições</w:t>
+      </w:r>
+    </w:p>
+    <w:p>
+      <w:r>
+        <w:tab/>
+      </w:r>
+      <w:r>
+        <w:rPr>
+          <w:rFonts w:eastAsia="Arial"/>
+          <w:b/>
+        </w:rPr>
+        <w:t>Responsabilidades:</w:t>
+      </w:r>
+    </w:p>
+    <w:p>
+      <w:pPr>
+        <w:ind w:left="720" w:firstLine="720"/>
+      </w:pPr>
+    </w:p>
+    <w:p>
+      <w:pPr>
+        <w:ind w:left="720" w:firstLine="720"/>
+      </w:pPr>
+    </w:p>
+    <w:p>
+      <w:pPr>
+        <w:ind w:left="720" w:firstLine="720"/>
+      </w:pPr>
+    </w:p>
+    <w:p>
+      <w:pPr>
+        <w:ind w:left="720" w:hanging="11"/>
+        <w:rPr>
+          <w:b/>
+        </w:rPr>
+      </w:pPr>
+      <w:r>
+        <w:rPr>
+          <w:b/>
+        </w:rPr>
+        <w:lastRenderedPageBreak/>
+        <w:t>7.2</w:t>
+      </w:r>
+      <w:r>
+        <w:rPr>
+          <w:b/>
+        </w:rPr>
+        <w:t xml:space="preserve"> V &amp; V do processo de Desenvolvimento</w:t>
+      </w:r>
+    </w:p>
+    <w:p>
+      <w:pPr>
+        <w:rPr>
+          <w:rFonts w:eastAsia="Arial"/>
+        </w:rPr>
+      </w:pPr>
+      <w:r>
+        <w:rPr>
+          <w:rFonts w:eastAsia="Arial"/>
+          <w:b/>
+        </w:rPr>
+        <w:tab/>
+      </w:r>
+      <w:r>
+        <w:rPr>
+          <w:rFonts w:eastAsia="Arial"/>
+          <w:b/>
+        </w:rPr>
+        <w:t>Atividade</w:t>
+      </w:r>
+      <w:r>
+        <w:rPr>
+          <w:rFonts w:eastAsia="Arial"/>
+        </w:rPr>
+        <w:t xml:space="preserve">: </w:t>
+      </w:r>
+      <w:bookmarkStart w:id="45" w:name="_GoBack"/>
       <w:bookmarkEnd w:id="45"/>
     </w:p>
-    <w:p/>
+    <w:p>
+      <w:pPr>
+        <w:ind w:firstLine="720"/>
+        <w:rPr>
+          <w:rFonts w:eastAsia="Arial"/>
+          <w:b/>
+        </w:rPr>
+      </w:pPr>
+      <w:r>
+        <w:rPr>
+          <w:rFonts w:eastAsia="Arial"/>
+          <w:b/>
+        </w:rPr>
+        <w:t>Tarefas</w:t>
+      </w:r>
+      <w:r>
+        <w:rPr>
+          <w:rFonts w:eastAsia="Arial"/>
+        </w:rPr>
+        <w:t>:</w:t>
+      </w:r>
+    </w:p>
+    <w:p>
+      <w:pPr>
+        <w:ind w:firstLine="720"/>
+        <w:rPr>
+          <w:rFonts w:eastAsia="Arial"/>
+          <w:b/>
+        </w:rPr>
+      </w:pPr>
+      <w:r>
+        <w:rPr>
+          <w:rFonts w:eastAsia="Arial"/>
+          <w:b/>
+        </w:rPr>
+        <w:t>Métodos e procedimentos:</w:t>
+      </w:r>
+    </w:p>
+    <w:p>
+      <w:pPr>
+        <w:ind w:left="720"/>
+      </w:pPr>
+      <w:r>
+        <w:rPr>
+          <w:rFonts w:eastAsia="Arial"/>
+          <w:b/>
+        </w:rPr>
+        <w:t>Entradas:</w:t>
+      </w:r>
+    </w:p>
+    <w:p>
+      <w:pPr>
+        <w:ind w:left="720"/>
+      </w:pPr>
+      <w:r>
+        <w:rPr>
+          <w:rFonts w:eastAsia="Arial"/>
+          <w:b/>
+        </w:rPr>
+        <w:t>Saídas:</w:t>
+      </w:r>
+    </w:p>
+    <w:p>
+      <w:pPr>
+        <w:ind w:firstLine="720"/>
+        <w:rPr>
+          <w:b/>
+        </w:rPr>
+      </w:pPr>
+      <w:r>
+        <w:rPr>
+          <w:b/>
+        </w:rPr>
+        <w:t>Cronograma:</w:t>
+      </w:r>
+    </w:p>
+    <w:p>
+      <w:pPr>
+        <w:ind w:firstLine="720"/>
+        <w:rPr>
+          <w:b/>
+        </w:rPr>
+      </w:pPr>
+      <w:r>
+        <w:rPr>
+          <w:b/>
+        </w:rPr>
+        <w:t>Recursos:</w:t>
+      </w:r>
+    </w:p>
+    <w:p>
+      <w:pPr>
+        <w:ind w:firstLine="720"/>
+        <w:rPr>
+          <w:b/>
+        </w:rPr>
+      </w:pPr>
+      <w:r>
+        <w:rPr>
+          <w:b/>
+        </w:rPr>
+        <w:t>Riscos e Suposições</w:t>
+      </w:r>
+    </w:p>
     <w:p>
       <w:r>
         <w:tab/>
@@ -5271,195 +6430,23 @@
           <w:rFonts w:eastAsia="Arial"/>
           <w:b/>
         </w:rPr>
-        <w:t>Atividade</w:t>
-      </w:r>
-      <w:r>
-        <w:rPr>
-          <w:rFonts w:eastAsia="Arial"/>
-        </w:rPr>
-        <w:t>: Gerenciar o esforço de V&amp;V</w:t>
-      </w:r>
-    </w:p>
-    <w:p>
-      <w:r>
-        <w:rPr>
-          <w:rFonts w:eastAsia="Arial"/>
-        </w:rPr>
-        <w:tab/>
-      </w:r>
-      <w:r>
-        <w:rPr>
-          <w:rFonts w:eastAsia="Arial"/>
+        <w:t>Responsabilidades:</w:t>
+      </w:r>
+    </w:p>
+    <w:p>
+      <w:pPr>
+        <w:ind w:left="720" w:hanging="11"/>
+        <w:rPr>
           <w:b/>
         </w:rPr>
-        <w:t>Responsabilidades:</w:t>
-      </w:r>
-    </w:p>
-    <w:p>
-      <w:pPr>
-        <w:ind w:left="720" w:firstLine="720"/>
-      </w:pPr>
-      <w:r>
-        <w:rPr>
-          <w:rFonts w:eastAsia="Arial"/>
-          <w:b/>
-        </w:rPr>
-        <w:t xml:space="preserve">Realização: </w:t>
-      </w:r>
-    </w:p>
-    <w:p>
-      <w:pPr>
-        <w:ind w:left="1440"/>
-      </w:pPr>
-      <w:r>
-        <w:rPr>
-          <w:rFonts w:eastAsia="Arial"/>
-          <w:b/>
-        </w:rPr>
-        <w:t>Aprovação:</w:t>
-      </w:r>
-    </w:p>
-    <w:p>
-      <w:pPr>
-        <w:ind w:left="1440"/>
-      </w:pPr>
-      <w:r>
-        <w:rPr>
-          <w:rFonts w:eastAsia="Arial"/>
-          <w:b/>
-        </w:rPr>
-        <w:t>Colaboração:</w:t>
-      </w:r>
-    </w:p>
-    <w:p>
-      <w:pPr>
-        <w:ind w:left="1440"/>
-      </w:pPr>
-      <w:r>
-        <w:rPr>
-          <w:rFonts w:eastAsia="Arial"/>
-          <w:b/>
-        </w:rPr>
-        <w:t>Informação:</w:t>
-      </w:r>
-    </w:p>
-    <w:p>
-      <w:pPr>
-        <w:ind w:firstLine="720"/>
-      </w:pPr>
-      <w:r>
-        <w:rPr>
-          <w:rFonts w:eastAsia="Arial"/>
-          <w:b/>
-        </w:rPr>
-        <w:t>Tarefas</w:t>
-      </w:r>
-      <w:r>
-        <w:rPr>
-          <w:rFonts w:eastAsia="Arial"/>
-        </w:rPr>
-        <w:t>:</w:t>
-      </w:r>
-    </w:p>
-    <w:p>
-      <w:pPr>
-        <w:ind w:left="720" w:firstLine="720"/>
-      </w:pPr>
-      <w:r>
-        <w:rPr>
-          <w:rFonts w:eastAsia="Arial"/>
-        </w:rPr>
-        <w:lastRenderedPageBreak/>
-        <w:t>1. Gerar o PVVS</w:t>
-      </w:r>
-    </w:p>
-    <w:p>
-      <w:pPr>
-        <w:ind w:left="720" w:firstLine="720"/>
-      </w:pPr>
-      <w:r>
-        <w:rPr>
-          <w:rFonts w:eastAsia="Arial"/>
-        </w:rPr>
-        <w:t>2. Avaliar as propostas de avaliação/mudança da linha de base</w:t>
-      </w:r>
-    </w:p>
-    <w:p>
-      <w:pPr>
-        <w:ind w:left="720" w:firstLine="720"/>
-      </w:pPr>
-      <w:r>
-        <w:rPr>
-          <w:rFonts w:eastAsia="Arial"/>
-        </w:rPr>
-        <w:t>3. Gerenciar a revisão do esforço de V&amp;V</w:t>
-      </w:r>
-    </w:p>
-    <w:p>
-      <w:pPr>
-        <w:ind w:left="720" w:firstLine="720"/>
-      </w:pPr>
-      <w:r>
-        <w:rPr>
-          <w:rFonts w:eastAsia="Arial"/>
-        </w:rPr>
-        <w:t>4. Dar suporte às revisões gerenciais e técnicas.</w:t>
-      </w:r>
-    </w:p>
-    <w:p>
-      <w:pPr>
-        <w:ind w:left="720" w:firstLine="720"/>
-      </w:pPr>
-      <w:r>
-        <w:rPr>
-          <w:rFonts w:eastAsia="Arial"/>
-        </w:rPr>
-        <w:t>5. Coordenar os esforços de V&amp;V com os processos organizacionais e de suporte</w:t>
-      </w:r>
-    </w:p>
-    <w:p>
-      <w:pPr>
-        <w:ind w:left="720" w:firstLine="720"/>
-      </w:pPr>
-      <w:r>
-        <w:rPr>
-          <w:rFonts w:eastAsia="Arial"/>
-        </w:rPr>
-        <w:t xml:space="preserve">7. Identificar as oportunidades de melhorias do processo </w:t>
-      </w:r>
-    </w:p>
-    <w:p>
-      <w:pPr>
-        <w:ind w:left="720" w:firstLine="720"/>
-      </w:pPr>
-    </w:p>
-    <w:p>
-      <w:pPr>
-        <w:ind w:left="720"/>
-      </w:pPr>
-      <w:r>
-        <w:rPr>
-          <w:rFonts w:eastAsia="Arial"/>
-          <w:b/>
-        </w:rPr>
-        <w:t>Entradas:</w:t>
-      </w:r>
-    </w:p>
-    <w:p>
-      <w:pPr>
-        <w:ind w:left="720"/>
-      </w:pPr>
-      <w:r>
-        <w:rPr>
-          <w:rFonts w:eastAsia="Arial"/>
-          <w:b/>
-        </w:rPr>
-        <w:t>Saídas:</w:t>
-      </w:r>
+      </w:pPr>
     </w:p>
     <w:p>
       <w:pPr>
         <w:pStyle w:val="Ttulo2"/>
+        <w:rPr>
+          <w:rFonts w:eastAsia="Arial"/>
+        </w:rPr>
       </w:pPr>
       <w:bookmarkStart w:id="46" w:name="h.mlwc7sfedwxg" w:colFirst="0" w:colLast="0"/>
       <w:bookmarkStart w:id="47" w:name="_Toc417991411"/>
@@ -5474,6 +6461,7 @@
       <w:bookmarkEnd w:id="47"/>
       <w:bookmarkEnd w:id="48"/>
     </w:p>
+    <w:p/>
     <w:p>
       <w:pPr>
         <w:pStyle w:val="Ttulo2"/>
@@ -5653,7 +6641,7 @@
             <w:rPr>
               <w:noProof/>
             </w:rPr>
-            <w:t>4</w:t>
+            <w:t>8</w:t>
           </w:r>
           <w:r>
             <w:fldChar w:fldCharType="end"/>
@@ -5678,7 +6666,7 @@
             <w:rPr>
               <w:noProof/>
             </w:rPr>
-            <w:t>7</w:t>
+            <w:t>8</w:t>
           </w:r>
           <w:r>
             <w:fldChar w:fldCharType="end"/>
@@ -6861,6 +7849,94 @@
       </w:tblBorders>
     </w:tblPr>
   </w:style>
+  <w:style w:type="paragraph" w:styleId="Recuodecorpodetexto">
+    <w:name w:val="Body Text Indent"/>
+    <w:basedOn w:val="Normal"/>
+    <w:link w:val="RecuodecorpodetextoChar"/>
+    <w:uiPriority w:val="99"/>
+    <w:unhideWhenUsed/>
+    <w:rsid w:val="00B221A6"/>
+    <w:pPr>
+      <w:ind w:firstLine="708"/>
+      <w:jc w:val="both"/>
+    </w:pPr>
+    <w:rPr>
+      <w:color w:val="auto"/>
+      <w:sz w:val="22"/>
+      <w:szCs w:val="22"/>
+    </w:rPr>
+  </w:style>
+  <w:style w:type="character" w:customStyle="1" w:styleId="RecuodecorpodetextoChar">
+    <w:name w:val="Recuo de corpo de texto Char"/>
+    <w:basedOn w:val="Fontepargpadro"/>
+    <w:link w:val="Recuodecorpodetexto"/>
+    <w:uiPriority w:val="99"/>
+    <w:rsid w:val="00B221A6"/>
+    <w:rPr>
+      <w:rFonts w:ascii="Times New Roman" w:eastAsia="Times New Roman" w:hAnsi="Times New Roman" w:cs="Times New Roman"/>
+      <w:lang w:eastAsia="pt-BR"/>
+    </w:rPr>
+  </w:style>
+  <w:style w:type="paragraph" w:styleId="Recuodecorpodetexto2">
+    <w:name w:val="Body Text Indent 2"/>
+    <w:basedOn w:val="Normal"/>
+    <w:link w:val="Recuodecorpodetexto2Char"/>
+    <w:uiPriority w:val="99"/>
+    <w:unhideWhenUsed/>
+    <w:rsid w:val="000A2FE1"/>
+    <w:pPr>
+      <w:ind w:left="709"/>
+    </w:pPr>
+    <w:rPr>
+      <w:b/>
+      <w:color w:val="70AD47" w:themeColor="accent6"/>
+      <w:sz w:val="22"/>
+      <w:szCs w:val="22"/>
+    </w:rPr>
+  </w:style>
+  <w:style w:type="character" w:customStyle="1" w:styleId="Recuodecorpodetexto2Char">
+    <w:name w:val="Recuo de corpo de texto 2 Char"/>
+    <w:basedOn w:val="Fontepargpadro"/>
+    <w:link w:val="Recuodecorpodetexto2"/>
+    <w:uiPriority w:val="99"/>
+    <w:rsid w:val="000A2FE1"/>
+    <w:rPr>
+      <w:rFonts w:ascii="Times New Roman" w:eastAsia="Times New Roman" w:hAnsi="Times New Roman" w:cs="Times New Roman"/>
+      <w:b/>
+      <w:color w:val="70AD47" w:themeColor="accent6"/>
+      <w:lang w:eastAsia="pt-BR"/>
+    </w:rPr>
+  </w:style>
+  <w:style w:type="paragraph" w:styleId="Recuodecorpodetexto3">
+    <w:name w:val="Body Text Indent 3"/>
+    <w:basedOn w:val="Normal"/>
+    <w:link w:val="Recuodecorpodetexto3Char"/>
+    <w:uiPriority w:val="99"/>
+    <w:unhideWhenUsed/>
+    <w:rsid w:val="0006227A"/>
+    <w:pPr>
+      <w:ind w:left="709"/>
+    </w:pPr>
+    <w:rPr>
+      <w:b/>
+      <w:color w:val="00B050"/>
+    </w:rPr>
+  </w:style>
+  <w:style w:type="character" w:customStyle="1" w:styleId="Recuodecorpodetexto3Char">
+    <w:name w:val="Recuo de corpo de texto 3 Char"/>
+    <w:basedOn w:val="Fontepargpadro"/>
+    <w:link w:val="Recuodecorpodetexto3"/>
+    <w:uiPriority w:val="99"/>
+    <w:rsid w:val="0006227A"/>
+    <w:rPr>
+      <w:rFonts w:ascii="Times New Roman" w:eastAsia="Times New Roman" w:hAnsi="Times New Roman" w:cs="Times New Roman"/>
+      <w:b/>
+      <w:color w:val="00B050"/>
+      <w:sz w:val="20"/>
+      <w:szCs w:val="20"/>
+      <w:lang w:eastAsia="pt-BR"/>
+    </w:rPr>
+  </w:style>
 </w:styles>
 </file>
 
@@ -7130,7 +8206,7 @@
 </file>
 
 <file path=customXml/itemProps1.xml><?xml version="1.0" encoding="utf-8"?>
-<ds:datastoreItem xmlns:ds="http://schemas.openxmlformats.org/officeDocument/2006/customXml" ds:itemID="{4BDC8391-AB23-45ED-8FA1-94F3629D2AB5}">
+<ds:datastoreItem xmlns:ds="http://schemas.openxmlformats.org/officeDocument/2006/customXml" ds:itemID="{FFA70955-FEC0-4B70-8BAF-352E942B128E}">
   <ds:schemaRefs>
     <ds:schemaRef ds:uri="http://schemas.openxmlformats.org/officeDocument/2006/bibliography"/>
   </ds:schemaRefs>

</xml_diff>